<commit_message>
on moodle since 12/10/2020
</commit_message>
<xml_diff>
--- a/LAB3/LAB3-report.docx
+++ b/LAB3/LAB3-report.docx
@@ -31,9 +31,18 @@
           <w:sz w:val="48"/>
           <w:szCs w:val="48"/>
         </w:rPr>
-        <w:t>Databases Laboratory Work №</w:t>
-      </w:r>
-      <w:r>
+        <w:t>Databases Laboratory Work №3:</w:t>
+      </w:r>
+    </w:p>
+    <w:p>
+      <w:pPr>
+        <w:pBdr>
+          <w:bottom w:val="single" w:sz="6" w:space="4" w:color="EAECEF"/>
+        </w:pBdr>
+        <w:shd w:val="clear" w:color="auto" w:fill="FFFFFF"/>
+        <w:spacing w:before="100" w:beforeAutospacing="1" w:after="240" w:line="240" w:lineRule="auto"/>
+        <w:jc w:val="center"/>
+        <w:outlineLvl w:val="0"/>
         <w:rPr>
           <w:rFonts w:ascii="Segoe UI" w:eastAsia="Times New Roman" w:hAnsi="Segoe UI" w:cs="Segoe UI"/>
           <w:b/>
@@ -43,8 +52,7 @@
           <w:sz w:val="48"/>
           <w:szCs w:val="48"/>
         </w:rPr>
-        <w:t>3</w:t>
-      </w:r>
+      </w:pPr>
       <w:r>
         <w:rPr>
           <w:rFonts w:ascii="Segoe UI" w:eastAsia="Times New Roman" w:hAnsi="Segoe UI" w:cs="Segoe UI"/>
@@ -55,18 +63,10 @@
           <w:sz w:val="48"/>
           <w:szCs w:val="48"/>
         </w:rPr>
-        <w:t>:</w:t>
-      </w:r>
-    </w:p>
-    <w:p>
-      <w:pPr>
-        <w:pBdr>
-          <w:bottom w:val="single" w:sz="6" w:space="4" w:color="EAECEF"/>
-        </w:pBdr>
-        <w:shd w:val="clear" w:color="auto" w:fill="FFFFFF"/>
-        <w:spacing w:before="100" w:beforeAutospacing="1" w:after="240" w:line="240" w:lineRule="auto"/>
-        <w:jc w:val="center"/>
-        <w:outlineLvl w:val="0"/>
+        <w:t xml:space="preserve"> “</w:t>
+      </w:r>
+      <w:bookmarkStart w:id="0" w:name="_Hlk51235663"/>
+      <w:r>
         <w:rPr>
           <w:rFonts w:ascii="Segoe UI" w:eastAsia="Times New Roman" w:hAnsi="Segoe UI" w:cs="Segoe UI"/>
           <w:b/>
@@ -76,67 +76,7 @@
           <w:sz w:val="48"/>
           <w:szCs w:val="48"/>
         </w:rPr>
-      </w:pPr>
-      <w:r>
-        <w:rPr>
-          <w:rFonts w:ascii="Segoe UI" w:eastAsia="Times New Roman" w:hAnsi="Segoe UI" w:cs="Segoe UI"/>
-          <w:b/>
-          <w:bCs/>
-          <w:color w:val="24292E"/>
-          <w:kern w:val="36"/>
-          <w:sz w:val="48"/>
-          <w:szCs w:val="48"/>
-        </w:rPr>
-        <w:t xml:space="preserve"> “</w:t>
-      </w:r>
-      <w:bookmarkStart w:id="0" w:name="_Hlk51235663"/>
-      <w:r>
-        <w:rPr>
-          <w:rFonts w:ascii="Segoe UI" w:eastAsia="Times New Roman" w:hAnsi="Segoe UI" w:cs="Segoe UI"/>
-          <w:b/>
-          <w:bCs/>
-          <w:color w:val="24292E"/>
-          <w:kern w:val="36"/>
-          <w:sz w:val="48"/>
-          <w:szCs w:val="48"/>
-        </w:rPr>
-        <w:t xml:space="preserve">Crearea si </w:t>
-      </w:r>
-      <w:r>
-        <w:rPr>
-          <w:rFonts w:ascii="Segoe UI" w:eastAsia="Times New Roman" w:hAnsi="Segoe UI" w:cs="Segoe UI"/>
-          <w:b/>
-          <w:bCs/>
-          <w:color w:val="24292E"/>
-          <w:kern w:val="36"/>
-          <w:sz w:val="48"/>
-          <w:szCs w:val="48"/>
-        </w:rPr>
-        <w:t>modificarea</w:t>
-      </w:r>
-      <w:r>
-        <w:rPr>
-          <w:rFonts w:ascii="Segoe UI" w:eastAsia="Times New Roman" w:hAnsi="Segoe UI" w:cs="Segoe UI"/>
-          <w:b/>
-          <w:bCs/>
-          <w:color w:val="24292E"/>
-          <w:kern w:val="36"/>
-          <w:sz w:val="48"/>
-          <w:szCs w:val="48"/>
-        </w:rPr>
-        <w:t xml:space="preserve"> </w:t>
-      </w:r>
-      <w:r>
-        <w:rPr>
-          <w:rFonts w:ascii="Segoe UI" w:eastAsia="Times New Roman" w:hAnsi="Segoe UI" w:cs="Segoe UI"/>
-          <w:b/>
-          <w:bCs/>
-          <w:color w:val="24292E"/>
-          <w:kern w:val="36"/>
-          <w:sz w:val="48"/>
-          <w:szCs w:val="48"/>
-        </w:rPr>
-        <w:t>tabelelor in SQL Server Management Studio</w:t>
+        <w:t>Crearea si modificarea tabelelor in SQL Server Management Studio</w:t>
       </w:r>
       <w:bookmarkEnd w:id="0"/>
       <w:r>
@@ -369,18 +309,7 @@
           <w:sz w:val="24"/>
           <w:szCs w:val="24"/>
         </w:rPr>
-        <w:t xml:space="preserve">Learn </w:t>
-      </w:r>
-      <w:r>
-        <w:rPr>
-          <w:rFonts w:ascii="Segoe UI" w:eastAsia="Times New Roman" w:hAnsi="Segoe UI" w:cs="Segoe UI"/>
-          <w:bCs/>
-          <w:color w:val="24292E"/>
-          <w:kern w:val="36"/>
-          <w:sz w:val="24"/>
-          <w:szCs w:val="24"/>
-        </w:rPr>
-        <w:t>SQL data types;</w:t>
+        <w:t>Learn SQL data types;</w:t>
       </w:r>
     </w:p>
     <w:p>
@@ -1486,7 +1415,7 @@
           <w:sz w:val="20"/>
           <w:szCs w:val="20"/>
         </w:rPr>
-        <w:t xml:space="preserve">4. Ce dificultati </w:t>
+        <w:t xml:space="preserve">4. Ce dificultati si urmari pot aparea in procesul de </w:t>
       </w:r>
       <w:r>
         <w:rPr>
@@ -1512,32 +1441,6 @@
           <w:sz w:val="20"/>
           <w:szCs w:val="20"/>
         </w:rPr>
-        <w:t xml:space="preserve">i urmari pot aparea in procesul de </w:t>
-      </w:r>
-      <w:r>
-        <w:rPr>
-          <w:rFonts w:ascii="Segoe UI" w:eastAsia="Times New Roman" w:hAnsi="Segoe UI" w:cs="Segoe UI"/>
-          <w:b/>
-          <w:bCs/>
-          <w:i/>
-          <w:iCs/>
-          <w:color w:val="24292E"/>
-          <w:sz w:val="20"/>
-          <w:szCs w:val="20"/>
-        </w:rPr>
-        <w:t>s</w:t>
-      </w:r>
-      <w:r>
-        <w:rPr>
-          <w:rFonts w:ascii="Segoe UI" w:eastAsia="Times New Roman" w:hAnsi="Segoe UI" w:cs="Segoe UI"/>
-          <w:b/>
-          <w:bCs/>
-          <w:i/>
-          <w:iCs/>
-          <w:color w:val="24292E"/>
-          <w:sz w:val="20"/>
-          <w:szCs w:val="20"/>
-        </w:rPr>
         <w:t xml:space="preserve">tergere a campurilor din tabelele, deja, existente? </w:t>
       </w:r>
     </w:p>
@@ -1568,7 +1471,7 @@
           <w:sz w:val="20"/>
           <w:szCs w:val="20"/>
         </w:rPr>
-        <w:t>There will be no difficulties when deleting columns which are not related elsewhere except for the current table; In other cases though, when columns are PRIMAY KEY, FOREIGN KEY or UNIQUE, and are indexed in other tables, it will be required to delete all the relations between the tables, othetwise the database is going to become non-working, and hence, unsupported.s</w:t>
+        <w:t>There will be no difficulties when deleting columns which are not related elsewhere except for the current table; In other cases though, when columns are PRIMAY KEY, FOREIGN KEY or UNIQUE, and are indexed in other tables, it will be required to delete all the relations between the tables, othetwise the database is going to become non-working, and hence, unsupported.</w:t>
       </w:r>
     </w:p>
     <w:p>
@@ -1596,46 +1499,7 @@
           <w:sz w:val="20"/>
           <w:szCs w:val="20"/>
         </w:rPr>
-        <w:t xml:space="preserve">5. </w:t>
-      </w:r>
-      <w:r>
-        <w:rPr>
-          <w:rFonts w:ascii="Segoe UI" w:eastAsia="Times New Roman" w:hAnsi="Segoe UI" w:cs="Segoe UI"/>
-          <w:b/>
-          <w:bCs/>
-          <w:i/>
-          <w:iCs/>
-          <w:color w:val="24292E"/>
-          <w:sz w:val="20"/>
-          <w:szCs w:val="20"/>
-        </w:rPr>
-        <w:t xml:space="preserve">Ce dificultati </w:t>
-      </w:r>
-      <w:r>
-        <w:rPr>
-          <w:rFonts w:ascii="Segoe UI" w:eastAsia="Times New Roman" w:hAnsi="Segoe UI" w:cs="Segoe UI"/>
-          <w:b/>
-          <w:bCs/>
-          <w:i/>
-          <w:iCs/>
-          <w:color w:val="24292E"/>
-          <w:sz w:val="20"/>
-          <w:szCs w:val="20"/>
-        </w:rPr>
-        <w:t>s</w:t>
-      </w:r>
-      <w:r>
-        <w:rPr>
-          <w:rFonts w:ascii="Segoe UI" w:eastAsia="Times New Roman" w:hAnsi="Segoe UI" w:cs="Segoe UI"/>
-          <w:b/>
-          <w:bCs/>
-          <w:i/>
-          <w:iCs/>
-          <w:color w:val="24292E"/>
-          <w:sz w:val="20"/>
-          <w:szCs w:val="20"/>
-        </w:rPr>
-        <w:t>i urmari pot aparea in procesul de modificare a campurilor din tabelele, deja, existente? Care campuri nu pot fi modificate?</w:t>
+        <w:t>5. Ce dificultati si urmari pot aparea in procesul de modificare a campurilor din tabelele, deja, existente? Care campuri nu pot fi modificate?</w:t>
       </w:r>
       <w:r>
         <w:rPr>
@@ -2120,6 +1984,7 @@
           <w:bCs/>
           <w:i/>
           <w:iCs/>
+          <w:noProof/>
           <w:color w:val="24292E"/>
           <w:sz w:val="20"/>
           <w:szCs w:val="20"/>
@@ -2343,6 +2208,7 @@
           <w:bCs/>
           <w:i/>
           <w:iCs/>
+          <w:noProof/>
           <w:color w:val="24292E"/>
           <w:sz w:val="20"/>
           <w:szCs w:val="20"/>
@@ -2664,6 +2530,9 @@
         <w:t>aze de date, creati 2 tabele (grupe, discipline), scheme le carora sunt definite in sectiunea 3 .3 a capitolului</w:t>
       </w:r>
       <w:r>
+        <w:rPr>
+          <w:noProof/>
+        </w:rPr>
         <w:drawing>
           <wp:inline distT="0" distB="0" distL="0" distR="0" wp14:anchorId="7256A130" wp14:editId="00729B8A">
             <wp:extent cx="3688400" cy="6530906"/>
@@ -2724,6 +2593,7 @@
           <w:bCs/>
           <w:i/>
           <w:iCs/>
+          <w:noProof/>
           <w:color w:val="24292E"/>
           <w:sz w:val="20"/>
           <w:szCs w:val="20"/>
@@ -2789,6 +2659,7 @@
           <w:bCs/>
           <w:i/>
           <w:iCs/>
+          <w:noProof/>
           <w:color w:val="24292E"/>
           <w:sz w:val="20"/>
           <w:szCs w:val="20"/>
@@ -2853,6 +2724,7 @@
           <w:bCs/>
           <w:i/>
           <w:iCs/>
+          <w:noProof/>
           <w:color w:val="24292E"/>
           <w:sz w:val="20"/>
           <w:szCs w:val="20"/>
@@ -2947,6 +2819,9 @@
         <w:t>Inserati in tabelele respective ale bazei de date universitatea urmatoarele inregistrari</w:t>
       </w:r>
       <w:r>
+        <w:rPr>
+          <w:noProof/>
+        </w:rPr>
         <w:drawing>
           <wp:inline distT="0" distB="0" distL="0" distR="0" wp14:anchorId="1CAF7368" wp14:editId="11EB2B9C">
             <wp:extent cx="5883150" cy="4153260"/>
@@ -3006,6 +2881,7 @@
           <w:bCs/>
           <w:i/>
           <w:iCs/>
+          <w:noProof/>
           <w:color w:val="24292E"/>
           <w:sz w:val="20"/>
           <w:szCs w:val="20"/>
@@ -3069,6 +2945,7 @@
           <w:bCs/>
           <w:i/>
           <w:iCs/>
+          <w:noProof/>
           <w:color w:val="24292E"/>
           <w:sz w:val="20"/>
           <w:szCs w:val="20"/>
@@ -3150,6 +3027,7 @@
           <w:bCs/>
           <w:i/>
           <w:iCs/>
+          <w:noProof/>
           <w:color w:val="24292E"/>
           <w:sz w:val="20"/>
           <w:szCs w:val="20"/>
@@ -4944,15 +4822,6 @@
   </w:num>
   <w:num w:numId="4">
     <w:abstractNumId w:val="12"/>
-    <w:lvlOverride w:ilvl="0"/>
-    <w:lvlOverride w:ilvl="1"/>
-    <w:lvlOverride w:ilvl="2"/>
-    <w:lvlOverride w:ilvl="3"/>
-    <w:lvlOverride w:ilvl="4"/>
-    <w:lvlOverride w:ilvl="5"/>
-    <w:lvlOverride w:ilvl="6"/>
-    <w:lvlOverride w:ilvl="7"/>
-    <w:lvlOverride w:ilvl="8"/>
   </w:num>
   <w:num w:numId="5">
     <w:abstractNumId w:val="1"/>

</xml_diff>